<commit_message>
pseudo coding for the multiple models plan
</commit_message>
<xml_diff>
--- a/DNN/word_documentation/tensor_model_maker word documentation.docx
+++ b/DNN/word_documentation/tensor_model_maker word documentation.docx
@@ -184,15 +184,7 @@
           <w:sz w:val="24"/>
           <w:szCs w:val="24"/>
         </w:rPr>
-        <w:t>This code has a class that needs to be imported in other python files. But this class depends on libraries that needs to be installed.</w:t>
-      </w:r>
-      <w:r>
-        <w:rPr>
-          <w:rFonts w:ascii="Arial" w:hAnsi="Arial" w:cs="Arial"/>
-          <w:sz w:val="24"/>
-          <w:szCs w:val="24"/>
-        </w:rPr>
-        <w:t xml:space="preserve"> </w:t>
+        <w:t xml:space="preserve">This code has a class that needs to be imported in other python files. But this class depends on libraries that needs to be installed. </w:t>
       </w:r>
     </w:p>
     <w:p>
@@ -613,7 +605,33 @@
           <w:sz w:val="24"/>
           <w:szCs w:val="24"/>
         </w:rPr>
-        <w:t xml:space="preserve">. I also made this class to automatically save the model each specific batch of epochs. This class can also save the weights and biases of a trained model in an excel file. </w:t>
+        <w:t xml:space="preserve">. I also made this class to automatically save the model each batch </w:t>
+      </w:r>
+      <w:r>
+        <w:rPr>
+          <w:rFonts w:ascii="Arial" w:hAnsi="Arial" w:cs="Arial"/>
+          <w:sz w:val="24"/>
+          <w:szCs w:val="24"/>
+        </w:rPr>
+        <w:t xml:space="preserve">depending on the value of </w:t>
+      </w:r>
+      <w:proofErr w:type="spellStart"/>
+      <w:r>
+        <w:rPr>
+          <w:rFonts w:ascii="Arial" w:hAnsi="Arial" w:cs="Arial"/>
+          <w:sz w:val="24"/>
+          <w:szCs w:val="24"/>
+        </w:rPr>
+        <w:t>save_freq</w:t>
+      </w:r>
+      <w:proofErr w:type="spellEnd"/>
+      <w:r>
+        <w:rPr>
+          <w:rFonts w:ascii="Arial" w:hAnsi="Arial" w:cs="Arial"/>
+          <w:sz w:val="24"/>
+          <w:szCs w:val="24"/>
+        </w:rPr>
+        <w:t xml:space="preserve">. This class can also save the weights and biases of a trained model in an excel file. </w:t>
       </w:r>
     </w:p>
     <w:p>

</xml_diff>